<commit_message>
add generic 3D model Blender file
</commit_message>
<xml_diff>
--- a/src/code-and-guidelines-to-develop-and-scale-3DMs/README.docx
+++ b/src/code-and-guidelines-to-develop-and-scale-3DMs/README.docx
@@ -30,6 +30,23 @@
     </w:p>
     <w:p>
       <w:pPr>
+        <w:rPr>
+          <w:rFonts w:ascii="Times New Roman" w:hAnsi="Times New Roman" w:cs="Times New Roman"/>
+          <w:sz w:val="24"/>
+          <w:szCs w:val="24"/>
+        </w:rPr>
+      </w:pPr>
+      <w:r>
+        <w:rPr>
+          <w:rFonts w:ascii="Times New Roman" w:hAnsi="Times New Roman" w:cs="Times New Roman"/>
+          <w:sz w:val="24"/>
+          <w:szCs w:val="24"/>
+        </w:rPr>
+        <w:t>If you only need to scale models (most cases):</w:t>
+      </w:r>
+    </w:p>
+    <w:p>
+      <w:pPr>
         <w:pStyle w:val="ListParagraph"/>
         <w:numPr>
           <w:ilvl w:val="0"/>
@@ -37,6 +54,545 @@
         </w:numPr>
         <w:rPr>
           <w:rFonts w:ascii="Times New Roman" w:hAnsi="Times New Roman" w:cs="Times New Roman"/>
+          <w:b/>
+          <w:sz w:val="24"/>
+          <w:szCs w:val="24"/>
+        </w:rPr>
+      </w:pPr>
+      <w:r>
+        <w:rPr>
+          <w:rFonts w:ascii="Times New Roman" w:hAnsi="Times New Roman" w:cs="Times New Roman"/>
+          <w:sz w:val="24"/>
+          <w:szCs w:val="24"/>
+        </w:rPr>
+        <w:t xml:space="preserve">From dorsal images of the study species, use MorphometriX and/or CollatriX to generate a file resembling </w:t>
+      </w:r>
+      <w:r>
+        <w:rPr>
+          <w:rFonts w:ascii="Times New Roman" w:hAnsi="Times New Roman" w:cs="Times New Roman"/>
+          <w:b/>
+          <w:bCs/>
+          <w:sz w:val="24"/>
+          <w:szCs w:val="24"/>
+        </w:rPr>
+        <w:t>example_data/L0/example-MorphometriX-output.csv</w:t>
+      </w:r>
+      <w:r>
+        <w:rPr>
+          <w:rFonts w:ascii="Times New Roman" w:hAnsi="Times New Roman" w:cs="Times New Roman"/>
+          <w:sz w:val="24"/>
+          <w:szCs w:val="24"/>
+        </w:rPr>
+        <w:t xml:space="preserve"> in this folder, which contains total length (TL) and width measurements at 5% TL intervals.</w:t>
+      </w:r>
+    </w:p>
+    <w:p>
+      <w:pPr>
+        <w:pStyle w:val="ListParagraph"/>
+        <w:numPr>
+          <w:ilvl w:val="0"/>
+          <w:numId w:val="1"/>
+        </w:numPr>
+        <w:rPr>
+          <w:rFonts w:ascii="Times New Roman" w:hAnsi="Times New Roman" w:cs="Times New Roman"/>
+          <w:b/>
+          <w:sz w:val="24"/>
+          <w:szCs w:val="24"/>
+        </w:rPr>
+      </w:pPr>
+      <w:r>
+        <w:rPr>
+          <w:rFonts w:ascii="Times New Roman" w:hAnsi="Times New Roman" w:cs="Times New Roman"/>
+          <w:sz w:val="24"/>
+          <w:szCs w:val="24"/>
+        </w:rPr>
+        <w:t xml:space="preserve">From dorsal and lateral images of the study species, use outputs from MorphometriX and/or CollatriX (subsequent heights and widths measurements) to calculate mean height-width (HW) ratios. Convert these ratios to a csv file matching the format of </w:t>
+      </w:r>
+      <w:r>
+        <w:rPr>
+          <w:rFonts w:ascii="Times New Roman" w:hAnsi="Times New Roman" w:cs="Times New Roman"/>
+          <w:b/>
+          <w:bCs/>
+          <w:sz w:val="24"/>
+          <w:szCs w:val="24"/>
+        </w:rPr>
+        <w:t>example_data/L1/</w:t>
+      </w:r>
+      <w:r>
+        <w:rPr>
+          <w:rFonts w:ascii="Times New Roman" w:hAnsi="Times New Roman" w:cs="Times New Roman"/>
+          <w:b/>
+          <w:bCs/>
+          <w:sz w:val="24"/>
+          <w:szCs w:val="24"/>
+        </w:rPr>
+        <w:t>example-HW-ratios.csv</w:t>
+      </w:r>
+      <w:r>
+        <w:rPr>
+          <w:rFonts w:ascii="Times New Roman" w:hAnsi="Times New Roman" w:cs="Times New Roman"/>
+          <w:sz w:val="24"/>
+          <w:szCs w:val="24"/>
+        </w:rPr>
+        <w:t xml:space="preserve">, which contains mean HW ratios from the Australian dataset described in the manuscript. </w:t>
+      </w:r>
+    </w:p>
+    <w:p>
+      <w:pPr>
+        <w:pStyle w:val="ListParagraph"/>
+        <w:numPr>
+          <w:ilvl w:val="0"/>
+          <w:numId w:val="1"/>
+        </w:numPr>
+        <w:rPr>
+          <w:rFonts w:ascii="Times New Roman" w:hAnsi="Times New Roman" w:cs="Times New Roman"/>
+          <w:b/>
+          <w:sz w:val="24"/>
+          <w:szCs w:val="24"/>
+        </w:rPr>
+      </w:pPr>
+      <w:r>
+        <w:rPr>
+          <w:rFonts w:ascii="Times New Roman" w:hAnsi="Times New Roman" w:cs="Times New Roman"/>
+          <w:bCs/>
+          <w:sz w:val="24"/>
+          <w:szCs w:val="24"/>
+        </w:rPr>
+        <w:t xml:space="preserve">Open </w:t>
+      </w:r>
+      <w:r>
+        <w:rPr>
+          <w:rFonts w:ascii="Times New Roman" w:hAnsi="Times New Roman" w:cs="Times New Roman"/>
+          <w:b/>
+          <w:sz w:val="24"/>
+          <w:szCs w:val="24"/>
+        </w:rPr>
+        <w:t>generic-humpback-model-scaling</w:t>
+      </w:r>
+      <w:r>
+        <w:rPr>
+          <w:rFonts w:ascii="Times New Roman" w:hAnsi="Times New Roman" w:cs="Times New Roman"/>
+          <w:b/>
+          <w:sz w:val="24"/>
+          <w:szCs w:val="24"/>
+        </w:rPr>
+        <w:t>.blend.</w:t>
+      </w:r>
+      <w:r>
+        <w:rPr>
+          <w:rFonts w:ascii="Times New Roman" w:hAnsi="Times New Roman" w:cs="Times New Roman"/>
+          <w:bCs/>
+          <w:sz w:val="24"/>
+          <w:szCs w:val="24"/>
+        </w:rPr>
+        <w:t xml:space="preserve"> Make sure both the 3D viewport window and the coding window are open. Change the file paths for the morphometric data you are using (described in step 1) and the height:width ratios (described in step 2) and make sure that Blender can open them. </w:t>
+      </w:r>
+    </w:p>
+    <w:p>
+      <w:pPr>
+        <w:pStyle w:val="ListParagraph"/>
+        <w:numPr>
+          <w:ilvl w:val="0"/>
+          <w:numId w:val="1"/>
+        </w:numPr>
+        <w:rPr>
+          <w:rFonts w:ascii="Times New Roman" w:hAnsi="Times New Roman" w:cs="Times New Roman"/>
+          <w:b/>
+          <w:sz w:val="24"/>
+          <w:szCs w:val="24"/>
+        </w:rPr>
+      </w:pPr>
+      <w:r>
+        <w:rPr>
+          <w:rFonts w:ascii="Times New Roman" w:hAnsi="Times New Roman" w:cs="Times New Roman"/>
+          <w:bCs/>
+          <w:sz w:val="24"/>
+          <w:szCs w:val="24"/>
+        </w:rPr>
+        <w:t xml:space="preserve">Define your variables. The objects </w:t>
+      </w:r>
+      <w:r>
+        <w:rPr>
+          <w:rFonts w:ascii="Times New Roman" w:hAnsi="Times New Roman" w:cs="Times New Roman"/>
+          <w:b/>
+          <w:sz w:val="24"/>
+          <w:szCs w:val="24"/>
+        </w:rPr>
+        <w:t>model_names</w:t>
+      </w:r>
+      <w:r>
+        <w:rPr>
+          <w:rFonts w:ascii="Times New Roman" w:hAnsi="Times New Roman" w:cs="Times New Roman"/>
+          <w:bCs/>
+          <w:sz w:val="24"/>
+          <w:szCs w:val="24"/>
+        </w:rPr>
+        <w:t xml:space="preserve">, </w:t>
+      </w:r>
+      <w:r>
+        <w:rPr>
+          <w:rFonts w:ascii="Times New Roman" w:hAnsi="Times New Roman" w:cs="Times New Roman"/>
+          <w:b/>
+          <w:sz w:val="24"/>
+          <w:szCs w:val="24"/>
+        </w:rPr>
+        <w:t>first_width_column</w:t>
+      </w:r>
+      <w:r>
+        <w:rPr>
+          <w:rFonts w:ascii="Times New Roman" w:hAnsi="Times New Roman" w:cs="Times New Roman"/>
+          <w:bCs/>
+          <w:sz w:val="24"/>
+          <w:szCs w:val="24"/>
+        </w:rPr>
+        <w:t xml:space="preserve">, </w:t>
+      </w:r>
+      <w:r>
+        <w:rPr>
+          <w:rFonts w:ascii="Times New Roman" w:hAnsi="Times New Roman" w:cs="Times New Roman"/>
+          <w:b/>
+          <w:sz w:val="24"/>
+          <w:szCs w:val="24"/>
+        </w:rPr>
+        <w:t>last_width_column</w:t>
+      </w:r>
+      <w:r>
+        <w:rPr>
+          <w:rFonts w:ascii="Times New Roman" w:hAnsi="Times New Roman" w:cs="Times New Roman"/>
+          <w:bCs/>
+          <w:sz w:val="24"/>
+          <w:szCs w:val="24"/>
+        </w:rPr>
+        <w:t xml:space="preserve">, </w:t>
+      </w:r>
+      <w:r>
+        <w:rPr>
+          <w:rFonts w:ascii="Times New Roman" w:hAnsi="Times New Roman" w:cs="Times New Roman"/>
+          <w:b/>
+          <w:sz w:val="24"/>
+          <w:szCs w:val="24"/>
+        </w:rPr>
+        <w:t>tl_column</w:t>
+      </w:r>
+      <w:r>
+        <w:rPr>
+          <w:rFonts w:ascii="Times New Roman" w:hAnsi="Times New Roman" w:cs="Times New Roman"/>
+          <w:bCs/>
+          <w:sz w:val="24"/>
+          <w:szCs w:val="24"/>
+        </w:rPr>
+        <w:t xml:space="preserve">, and </w:t>
+      </w:r>
+      <w:r>
+        <w:rPr>
+          <w:rFonts w:ascii="Times New Roman" w:hAnsi="Times New Roman" w:cs="Times New Roman"/>
+          <w:b/>
+          <w:sz w:val="24"/>
+          <w:szCs w:val="24"/>
+        </w:rPr>
+        <w:t>whale_id_column</w:t>
+      </w:r>
+      <w:r>
+        <w:rPr>
+          <w:rFonts w:ascii="Times New Roman" w:hAnsi="Times New Roman" w:cs="Times New Roman"/>
+          <w:bCs/>
+          <w:sz w:val="24"/>
+          <w:szCs w:val="24"/>
+        </w:rPr>
+        <w:t xml:space="preserve"> must be defined as strings (with quotation marks). These variables tell </w:t>
+      </w:r>
+      <w:r>
+        <w:rPr>
+          <w:rFonts w:ascii="Times New Roman" w:hAnsi="Times New Roman" w:cs="Times New Roman"/>
+          <w:bCs/>
+          <w:sz w:val="24"/>
+          <w:szCs w:val="24"/>
+        </w:rPr>
+        <w:t>python</w:t>
+      </w:r>
+      <w:r>
+        <w:rPr>
+          <w:rFonts w:ascii="Times New Roman" w:hAnsi="Times New Roman" w:cs="Times New Roman"/>
+          <w:bCs/>
+          <w:sz w:val="24"/>
+          <w:szCs w:val="24"/>
+        </w:rPr>
+        <w:t xml:space="preserve"> which columns to use to scale the model, and later to append metadata to the csv that will be exported.</w:t>
+      </w:r>
+    </w:p>
+    <w:p>
+      <w:pPr>
+        <w:pStyle w:val="ListParagraph"/>
+        <w:numPr>
+          <w:ilvl w:val="0"/>
+          <w:numId w:val="1"/>
+        </w:numPr>
+        <w:rPr>
+          <w:rFonts w:ascii="Times New Roman" w:hAnsi="Times New Roman" w:cs="Times New Roman"/>
+          <w:b/>
+          <w:sz w:val="24"/>
+          <w:szCs w:val="24"/>
+        </w:rPr>
+      </w:pPr>
+      <w:r>
+        <w:rPr>
+          <w:rFonts w:ascii="Times New Roman" w:hAnsi="Times New Roman" w:cs="Times New Roman"/>
+          <w:bCs/>
+          <w:sz w:val="24"/>
+          <w:szCs w:val="24"/>
+        </w:rPr>
+        <w:t>Copy and paste the code one function at a time</w:t>
+      </w:r>
+      <w:r>
+        <w:rPr>
+          <w:rFonts w:ascii="Times New Roman" w:hAnsi="Times New Roman" w:cs="Times New Roman"/>
+          <w:bCs/>
+          <w:sz w:val="24"/>
+          <w:szCs w:val="24"/>
+        </w:rPr>
+        <w:t xml:space="preserve"> up through the function </w:t>
+      </w:r>
+      <w:r>
+        <w:rPr>
+          <w:rFonts w:ascii="Times New Roman" w:hAnsi="Times New Roman" w:cs="Times New Roman"/>
+          <w:b/>
+          <w:sz w:val="24"/>
+          <w:szCs w:val="24"/>
+        </w:rPr>
+        <w:t>scale_whales</w:t>
+      </w:r>
+      <w:r>
+        <w:rPr>
+          <w:rFonts w:ascii="Times New Roman" w:hAnsi="Times New Roman" w:cs="Times New Roman"/>
+          <w:bCs/>
+          <w:sz w:val="24"/>
+          <w:szCs w:val="24"/>
+        </w:rPr>
+        <w:t xml:space="preserve"> into the console, hit Enter, and evaluate the </w:t>
+      </w:r>
+      <w:r>
+        <w:rPr>
+          <w:rFonts w:ascii="Times New Roman" w:hAnsi="Times New Roman" w:cs="Times New Roman"/>
+          <w:bCs/>
+          <w:sz w:val="24"/>
+          <w:szCs w:val="24"/>
+        </w:rPr>
+        <w:t xml:space="preserve">output. It is recommended to print the files that you loaded in to make sure python is reading them correctly (e.g., type </w:t>
+      </w:r>
+      <w:r>
+        <w:rPr>
+          <w:rFonts w:ascii="Times New Roman" w:hAnsi="Times New Roman" w:cs="Times New Roman"/>
+          <w:b/>
+          <w:sz w:val="24"/>
+          <w:szCs w:val="24"/>
+        </w:rPr>
+        <w:t>humpback_morphs</w:t>
+      </w:r>
+      <w:r>
+        <w:rPr>
+          <w:rFonts w:ascii="Times New Roman" w:hAnsi="Times New Roman" w:cs="Times New Roman"/>
+          <w:bCs/>
+          <w:sz w:val="24"/>
+          <w:szCs w:val="24"/>
+        </w:rPr>
+        <w:t xml:space="preserve"> into the console and hit Enter).</w:t>
+      </w:r>
+    </w:p>
+    <w:p>
+      <w:pPr>
+        <w:pStyle w:val="ListParagraph"/>
+        <w:numPr>
+          <w:ilvl w:val="1"/>
+          <w:numId w:val="1"/>
+        </w:numPr>
+        <w:rPr>
+          <w:rFonts w:ascii="Times New Roman" w:hAnsi="Times New Roman" w:cs="Times New Roman"/>
+          <w:b/>
+          <w:sz w:val="24"/>
+          <w:szCs w:val="24"/>
+        </w:rPr>
+      </w:pPr>
+      <w:r>
+        <w:rPr>
+          <w:rFonts w:ascii="Times New Roman" w:hAnsi="Times New Roman" w:cs="Times New Roman"/>
+          <w:bCs/>
+          <w:sz w:val="24"/>
+          <w:szCs w:val="24"/>
+        </w:rPr>
+        <w:t>If you copy and paste all the code in one huge chunk, python may throw an error; in this case, just carefully run code one function at a time and try again.</w:t>
+      </w:r>
+    </w:p>
+    <w:p>
+      <w:pPr>
+        <w:pStyle w:val="ListParagraph"/>
+        <w:numPr>
+          <w:ilvl w:val="0"/>
+          <w:numId w:val="1"/>
+        </w:numPr>
+        <w:rPr>
+          <w:rFonts w:ascii="Times New Roman" w:hAnsi="Times New Roman" w:cs="Times New Roman"/>
+          <w:b/>
+          <w:sz w:val="24"/>
+          <w:szCs w:val="24"/>
+        </w:rPr>
+      </w:pPr>
+      <w:r>
+        <w:rPr>
+          <w:rFonts w:ascii="Times New Roman" w:hAnsi="Times New Roman" w:cs="Times New Roman"/>
+          <w:bCs/>
+          <w:sz w:val="24"/>
+          <w:szCs w:val="24"/>
+        </w:rPr>
+        <w:t>Run the line of code that begins with “test_run”. Blender will be unresponsive for a short period of time (proportional to the number of rows in your morphometric dataframe). When it is complete, python will print the runtime of the code.</w:t>
+      </w:r>
+    </w:p>
+    <w:p>
+      <w:pPr>
+        <w:pStyle w:val="ListParagraph"/>
+        <w:numPr>
+          <w:ilvl w:val="0"/>
+          <w:numId w:val="1"/>
+        </w:numPr>
+        <w:rPr>
+          <w:rFonts w:ascii="Times New Roman" w:hAnsi="Times New Roman" w:cs="Times New Roman"/>
+          <w:b/>
+          <w:sz w:val="24"/>
+          <w:szCs w:val="24"/>
+        </w:rPr>
+      </w:pPr>
+      <w:r>
+        <w:rPr>
+          <w:rFonts w:ascii="Times New Roman" w:hAnsi="Times New Roman" w:cs="Times New Roman"/>
+          <w:bCs/>
+          <w:sz w:val="24"/>
+          <w:szCs w:val="24"/>
+        </w:rPr>
+        <w:t xml:space="preserve">Run the subsequent lines of code and test that the dataframe </w:t>
+      </w:r>
+      <w:r>
+        <w:rPr>
+          <w:rFonts w:ascii="Times New Roman" w:hAnsi="Times New Roman" w:cs="Times New Roman"/>
+          <w:b/>
+          <w:sz w:val="24"/>
+          <w:szCs w:val="24"/>
+        </w:rPr>
+        <w:t>test_vols</w:t>
+      </w:r>
+      <w:r>
+        <w:rPr>
+          <w:rFonts w:ascii="Times New Roman" w:hAnsi="Times New Roman" w:cs="Times New Roman"/>
+          <w:bCs/>
+          <w:sz w:val="24"/>
+          <w:szCs w:val="24"/>
+        </w:rPr>
+        <w:t xml:space="preserve"> prints as expected. If so, run the final lines of code after changing the output file to a descriptive name. </w:t>
+      </w:r>
+    </w:p>
+    <w:p>
+      <w:pPr>
+        <w:pStyle w:val="ListParagraph"/>
+        <w:numPr>
+          <w:ilvl w:val="0"/>
+          <w:numId w:val="1"/>
+        </w:numPr>
+        <w:rPr>
+          <w:rFonts w:ascii="Times New Roman" w:hAnsi="Times New Roman" w:cs="Times New Roman"/>
+          <w:b/>
+          <w:sz w:val="24"/>
+          <w:szCs w:val="24"/>
+        </w:rPr>
+      </w:pPr>
+      <w:r>
+        <w:rPr>
+          <w:rFonts w:ascii="Times New Roman" w:hAnsi="Times New Roman" w:cs="Times New Roman"/>
+          <w:bCs/>
+          <w:sz w:val="24"/>
+          <w:szCs w:val="24"/>
+        </w:rPr>
+        <w:t>Make sure the csv was output correctly. There should be one column each for Animal ID, total length, and reproductive class. There will also be 17 columns which contain the segment-specific lengths for the 3D model, in m</w:t>
+      </w:r>
+      <w:r>
+        <w:rPr>
+          <w:rFonts w:ascii="Times New Roman" w:hAnsi="Times New Roman" w:cs="Times New Roman"/>
+          <w:bCs/>
+          <w:sz w:val="24"/>
+          <w:szCs w:val="24"/>
+          <w:vertAlign w:val="superscript"/>
+        </w:rPr>
+        <w:t>3</w:t>
+      </w:r>
+      <w:r>
+        <w:rPr>
+          <w:rFonts w:ascii="Times New Roman" w:hAnsi="Times New Roman" w:cs="Times New Roman"/>
+          <w:bCs/>
+          <w:sz w:val="24"/>
+          <w:szCs w:val="24"/>
+        </w:rPr>
+        <w:t>. Each of these columns correspond to the volume of a specific 5% lengthwise segment of the whale; for example, the first column contains the segment of the whale from the rostrum to 5% of the total length. However, the last column contains the volume of the 3D model from 85% total length to the fluke notch, as 85% is the last measured location that can be used for this 3D model. If you are only interested in the total volume of the whale, just sum these columns together for each whale.</w:t>
+      </w:r>
+    </w:p>
+    <w:p>
+      <w:pPr>
+        <w:rPr>
+          <w:rFonts w:ascii="Times New Roman" w:hAnsi="Times New Roman" w:cs="Times New Roman"/>
+          <w:sz w:val="24"/>
+          <w:szCs w:val="24"/>
+        </w:rPr>
+      </w:pPr>
+    </w:p>
+    <w:p>
+      <w:pPr>
+        <w:rPr>
+          <w:rFonts w:ascii="Times New Roman" w:hAnsi="Times New Roman" w:cs="Times New Roman"/>
+          <w:sz w:val="24"/>
+          <w:szCs w:val="24"/>
+        </w:rPr>
+      </w:pPr>
+    </w:p>
+    <w:p>
+      <w:pPr>
+        <w:rPr>
+          <w:rFonts w:ascii="Times New Roman" w:hAnsi="Times New Roman" w:cs="Times New Roman"/>
+          <w:sz w:val="24"/>
+          <w:szCs w:val="24"/>
+        </w:rPr>
+      </w:pPr>
+    </w:p>
+    <w:p>
+      <w:pPr>
+        <w:rPr>
+          <w:rFonts w:ascii="Times New Roman" w:hAnsi="Times New Roman" w:cs="Times New Roman"/>
+          <w:sz w:val="24"/>
+          <w:szCs w:val="24"/>
+        </w:rPr>
+      </w:pPr>
+      <w:r>
+        <w:rPr>
+          <w:rFonts w:ascii="Times New Roman" w:hAnsi="Times New Roman" w:cs="Times New Roman"/>
+          <w:sz w:val="24"/>
+          <w:szCs w:val="24"/>
+        </w:rPr>
+        <w:t>If you want to quantify volume error as a function of the number of width measurements used to scale the models:</w:t>
+      </w:r>
+    </w:p>
+    <w:p>
+      <w:pPr>
+        <w:rPr>
+          <w:rFonts w:ascii="Times New Roman" w:hAnsi="Times New Roman" w:cs="Times New Roman"/>
+          <w:sz w:val="24"/>
+          <w:szCs w:val="24"/>
+        </w:rPr>
+      </w:pPr>
+    </w:p>
+    <w:p>
+      <w:pPr>
+        <w:pStyle w:val="ListParagraph"/>
+        <w:numPr>
+          <w:ilvl w:val="0"/>
+          <w:numId w:val="1"/>
+        </w:numPr>
+        <w:rPr>
+          <w:rFonts w:ascii="Times New Roman" w:hAnsi="Times New Roman" w:cs="Times New Roman"/>
           <w:sz w:val="24"/>
           <w:szCs w:val="24"/>
         </w:rPr>
@@ -176,17 +732,7 @@
           <w:sz w:val="24"/>
           <w:szCs w:val="24"/>
         </w:rPr>
-        <w:t>example-MorphometriX-output</w:t>
-      </w:r>
-      <w:r>
-        <w:rPr>
-          <w:rFonts w:ascii="Times New Roman" w:hAnsi="Times New Roman" w:cs="Times New Roman"/>
-          <w:b/>
-          <w:bCs/>
-          <w:sz w:val="24"/>
-          <w:szCs w:val="24"/>
-        </w:rPr>
-        <w:t>.csv</w:t>
+        <w:t>example-MorphometriX-output.csv</w:t>
       </w:r>
       <w:r>
         <w:rPr>
@@ -946,15 +1492,49 @@
           <w:sz w:val="24"/>
           <w:szCs w:val="24"/>
         </w:rPr>
-        <w:t>. T</w:t>
-      </w:r>
-      <w:r>
-        <w:rPr>
-          <w:rFonts w:ascii="Times New Roman" w:hAnsi="Times New Roman" w:cs="Times New Roman"/>
-          <w:sz w:val="24"/>
-          <w:szCs w:val="24"/>
-        </w:rPr>
-        <w:t>he remainder of this file will refer only to the adult version as the juvenile version follows the same workflow</w:t>
+        <w:t>. The remainder of this file will refer only to the adult version as the juvenile version follows the same workflow.</w:t>
+      </w:r>
+    </w:p>
+    <w:p>
+      <w:pPr>
+        <w:pStyle w:val="ListParagraph"/>
+        <w:numPr>
+          <w:ilvl w:val="1"/>
+          <w:numId w:val="1"/>
+        </w:numPr>
+        <w:rPr>
+          <w:rFonts w:ascii="Times New Roman" w:hAnsi="Times New Roman" w:cs="Times New Roman"/>
+          <w:b/>
+          <w:bCs/>
+          <w:sz w:val="24"/>
+          <w:szCs w:val="24"/>
+        </w:rPr>
+      </w:pPr>
+      <w:r>
+        <w:rPr>
+          <w:rFonts w:ascii="Times New Roman" w:hAnsi="Times New Roman" w:cs="Times New Roman"/>
+          <w:sz w:val="24"/>
+          <w:szCs w:val="24"/>
+        </w:rPr>
+        <w:t xml:space="preserve">Test </w:t>
+      </w:r>
+      <w:r>
+        <w:rPr>
+          <w:rFonts w:ascii="Times New Roman" w:hAnsi="Times New Roman" w:cs="Times New Roman"/>
+          <w:sz w:val="24"/>
+          <w:szCs w:val="24"/>
+        </w:rPr>
+        <w:t xml:space="preserve">the line of code </w:t>
+      </w:r>
+      <w:r>
+        <w:rPr>
+          <w:rFonts w:ascii="Times New Roman" w:hAnsi="Times New Roman" w:cs="Times New Roman"/>
+          <w:b/>
+          <w:bCs/>
+          <w:sz w:val="24"/>
+          <w:szCs w:val="24"/>
+        </w:rPr>
+        <w:t>test_run=list(scale_whales(range(10)))</w:t>
       </w:r>
       <w:r>
         <w:rPr>
@@ -986,15 +1566,294 @@
           <w:sz w:val="24"/>
           <w:szCs w:val="24"/>
         </w:rPr>
-        <w:t xml:space="preserve">Test </w:t>
-      </w:r>
-      <w:r>
-        <w:rPr>
-          <w:rFonts w:ascii="Times New Roman" w:hAnsi="Times New Roman" w:cs="Times New Roman"/>
-          <w:sz w:val="24"/>
-          <w:szCs w:val="24"/>
-        </w:rPr>
-        <w:t xml:space="preserve">the line of code </w:t>
+        <w:lastRenderedPageBreak/>
+        <w:t xml:space="preserve">If it works properly, change the number 10 to </w:t>
+      </w:r>
+      <w:r>
+        <w:rPr>
+          <w:rFonts w:ascii="Times New Roman" w:hAnsi="Times New Roman" w:cs="Times New Roman"/>
+          <w:b/>
+          <w:bCs/>
+          <w:sz w:val="24"/>
+          <w:szCs w:val="24"/>
+        </w:rPr>
+        <w:t>len(humpback_morphs)</w:t>
+      </w:r>
+      <w:r>
+        <w:rPr>
+          <w:rFonts w:ascii="Times New Roman" w:hAnsi="Times New Roman" w:cs="Times New Roman"/>
+          <w:b/>
+          <w:bCs/>
+          <w:sz w:val="24"/>
+          <w:szCs w:val="24"/>
+        </w:rPr>
+        <w:t xml:space="preserve"> </w:t>
+      </w:r>
+      <w:r>
+        <w:rPr>
+          <w:rFonts w:ascii="Times New Roman" w:hAnsi="Times New Roman" w:cs="Times New Roman"/>
+          <w:sz w:val="24"/>
+          <w:szCs w:val="24"/>
+        </w:rPr>
+        <w:t>and run the code.</w:t>
+      </w:r>
+      <w:r>
+        <w:rPr>
+          <w:rFonts w:ascii="Times New Roman" w:hAnsi="Times New Roman" w:cs="Times New Roman"/>
+          <w:b/>
+          <w:bCs/>
+          <w:sz w:val="24"/>
+          <w:szCs w:val="24"/>
+        </w:rPr>
+        <w:t xml:space="preserve"> </w:t>
+      </w:r>
+      <w:r>
+        <w:rPr>
+          <w:rFonts w:ascii="Times New Roman" w:hAnsi="Times New Roman" w:cs="Times New Roman"/>
+          <w:sz w:val="24"/>
+          <w:szCs w:val="24"/>
+        </w:rPr>
+        <w:t>This will tell the code to generate one model for every row in the input file.</w:t>
+      </w:r>
+      <w:r>
+        <w:rPr>
+          <w:rFonts w:ascii="Times New Roman" w:hAnsi="Times New Roman" w:cs="Times New Roman"/>
+          <w:sz w:val="24"/>
+          <w:szCs w:val="24"/>
+        </w:rPr>
+        <w:t xml:space="preserve"> It will take ~12 hours to run, probably varying based on processing power.</w:t>
+      </w:r>
+    </w:p>
+    <w:p>
+      <w:pPr>
+        <w:pStyle w:val="ListParagraph"/>
+        <w:numPr>
+          <w:ilvl w:val="1"/>
+          <w:numId w:val="1"/>
+        </w:numPr>
+        <w:rPr>
+          <w:rFonts w:ascii="Times New Roman" w:hAnsi="Times New Roman" w:cs="Times New Roman"/>
+          <w:b/>
+          <w:bCs/>
+          <w:sz w:val="24"/>
+          <w:szCs w:val="24"/>
+        </w:rPr>
+      </w:pPr>
+      <w:r>
+        <w:rPr>
+          <w:rFonts w:ascii="Times New Roman" w:hAnsi="Times New Roman" w:cs="Times New Roman"/>
+          <w:sz w:val="24"/>
+          <w:szCs w:val="24"/>
+        </w:rPr>
+        <w:t>When it is done, run the remainder of the script to save the calculated volumes.</w:t>
+      </w:r>
+    </w:p>
+    <w:p>
+      <w:pPr>
+        <w:pStyle w:val="ListParagraph"/>
+        <w:numPr>
+          <w:ilvl w:val="2"/>
+          <w:numId w:val="1"/>
+        </w:numPr>
+        <w:rPr>
+          <w:rFonts w:ascii="Times New Roman" w:hAnsi="Times New Roman" w:cs="Times New Roman"/>
+          <w:b/>
+          <w:bCs/>
+          <w:sz w:val="24"/>
+          <w:szCs w:val="24"/>
+        </w:rPr>
+      </w:pPr>
+      <w:r>
+        <w:rPr>
+          <w:rFonts w:ascii="Times New Roman" w:hAnsi="Times New Roman" w:cs="Times New Roman"/>
+          <w:sz w:val="24"/>
+          <w:szCs w:val="24"/>
+        </w:rPr>
+        <w:t>We have included example datafiles to guide the interested user, but the above step and remaining steps do not have associated datafiles because of the length of time the code takes to run.</w:t>
+      </w:r>
+    </w:p>
+    <w:p>
+      <w:pPr>
+        <w:pStyle w:val="ListParagraph"/>
+        <w:numPr>
+          <w:ilvl w:val="0"/>
+          <w:numId w:val="1"/>
+        </w:numPr>
+        <w:rPr>
+          <w:rFonts w:ascii="Times New Roman" w:hAnsi="Times New Roman" w:cs="Times New Roman"/>
+          <w:b/>
+          <w:bCs/>
+          <w:sz w:val="24"/>
+          <w:szCs w:val="24"/>
+        </w:rPr>
+      </w:pPr>
+      <w:r>
+        <w:rPr>
+          <w:rFonts w:ascii="Times New Roman" w:hAnsi="Times New Roman" w:cs="Times New Roman"/>
+          <w:sz w:val="24"/>
+          <w:szCs w:val="24"/>
+        </w:rPr>
+        <w:t xml:space="preserve">Open </w:t>
+      </w:r>
+      <w:r>
+        <w:rPr>
+          <w:rFonts w:ascii="Times New Roman" w:hAnsi="Times New Roman" w:cs="Times New Roman"/>
+          <w:b/>
+          <w:bCs/>
+          <w:sz w:val="24"/>
+          <w:szCs w:val="24"/>
+        </w:rPr>
+        <w:t>instructions_select-candidate-models.R</w:t>
+      </w:r>
+      <w:r>
+        <w:rPr>
+          <w:rFonts w:ascii="Times New Roman" w:hAnsi="Times New Roman" w:cs="Times New Roman"/>
+          <w:b/>
+          <w:bCs/>
+          <w:sz w:val="24"/>
+          <w:szCs w:val="24"/>
+        </w:rPr>
+        <w:t xml:space="preserve"> </w:t>
+      </w:r>
+      <w:r>
+        <w:rPr>
+          <w:rFonts w:ascii="Times New Roman" w:hAnsi="Times New Roman" w:cs="Times New Roman"/>
+          <w:sz w:val="24"/>
+          <w:szCs w:val="24"/>
+        </w:rPr>
+        <w:t>and run the code, which will identify the candidate models which are sufficient to move on to the next step.</w:t>
+      </w:r>
+    </w:p>
+    <w:p>
+      <w:pPr>
+        <w:pStyle w:val="ListParagraph"/>
+        <w:numPr>
+          <w:ilvl w:val="1"/>
+          <w:numId w:val="1"/>
+        </w:numPr>
+        <w:rPr>
+          <w:rFonts w:ascii="Times New Roman" w:hAnsi="Times New Roman" w:cs="Times New Roman"/>
+          <w:sz w:val="24"/>
+          <w:szCs w:val="24"/>
+        </w:rPr>
+      </w:pPr>
+      <w:r>
+        <w:rPr>
+          <w:rFonts w:ascii="Times New Roman" w:hAnsi="Times New Roman" w:cs="Times New Roman"/>
+          <w:sz w:val="24"/>
+          <w:szCs w:val="24"/>
+        </w:rPr>
+        <w:t>The specific number of widths required and error threshold is up to the user to decide.</w:t>
+      </w:r>
+      <w:r>
+        <w:rPr>
+          <w:rFonts w:ascii="Times New Roman" w:hAnsi="Times New Roman" w:cs="Times New Roman"/>
+          <w:sz w:val="24"/>
+          <w:szCs w:val="24"/>
+        </w:rPr>
+        <w:t xml:space="preserve"> These values can be changed in the code file. </w:t>
+      </w:r>
+      <w:r>
+        <w:rPr>
+          <w:rFonts w:ascii="Times New Roman" w:hAnsi="Times New Roman" w:cs="Times New Roman"/>
+          <w:sz w:val="24"/>
+          <w:szCs w:val="24"/>
+        </w:rPr>
+        <w:t>The code as written selects models with 2-5 widths and &lt;5% error as sufficient.</w:t>
+      </w:r>
+    </w:p>
+    <w:p>
+      <w:pPr>
+        <w:pStyle w:val="ListParagraph"/>
+        <w:numPr>
+          <w:ilvl w:val="0"/>
+          <w:numId w:val="1"/>
+        </w:numPr>
+        <w:rPr>
+          <w:rFonts w:ascii="Times New Roman" w:hAnsi="Times New Roman" w:cs="Times New Roman"/>
+          <w:sz w:val="24"/>
+          <w:szCs w:val="24"/>
+        </w:rPr>
+      </w:pPr>
+      <w:r>
+        <w:rPr>
+          <w:rFonts w:ascii="Times New Roman" w:hAnsi="Times New Roman" w:cs="Times New Roman"/>
+          <w:sz w:val="24"/>
+          <w:szCs w:val="24"/>
+        </w:rPr>
+        <w:t xml:space="preserve">Return to the Blender file and exchange the input file on the adult script to </w:t>
+      </w:r>
+      <w:r>
+        <w:rPr>
+          <w:rFonts w:ascii="Times New Roman" w:hAnsi="Times New Roman" w:cs="Times New Roman"/>
+          <w:b/>
+          <w:bCs/>
+          <w:sz w:val="24"/>
+          <w:szCs w:val="24"/>
+        </w:rPr>
+        <w:t>example_data\L5\\adult_candidate_models.csv</w:t>
+      </w:r>
+      <w:r>
+        <w:rPr>
+          <w:rFonts w:ascii="Times New Roman" w:hAnsi="Times New Roman" w:cs="Times New Roman"/>
+          <w:b/>
+          <w:bCs/>
+          <w:sz w:val="24"/>
+          <w:szCs w:val="24"/>
+        </w:rPr>
+        <w:t xml:space="preserve"> </w:t>
+      </w:r>
+      <w:r>
+        <w:rPr>
+          <w:rFonts w:ascii="Times New Roman" w:hAnsi="Times New Roman" w:cs="Times New Roman"/>
+          <w:sz w:val="24"/>
+          <w:szCs w:val="24"/>
+        </w:rPr>
+        <w:t xml:space="preserve">and the output file to </w:t>
+      </w:r>
+      <w:r>
+        <w:rPr>
+          <w:rFonts w:ascii="Times New Roman" w:hAnsi="Times New Roman" w:cs="Times New Roman"/>
+          <w:b/>
+          <w:bCs/>
+          <w:sz w:val="24"/>
+          <w:szCs w:val="24"/>
+        </w:rPr>
+        <w:t>example_data\L6\\adult_candidate_model_volumes.csv</w:t>
+      </w:r>
+      <w:r>
+        <w:rPr>
+          <w:rFonts w:ascii="Times New Roman" w:hAnsi="Times New Roman" w:cs="Times New Roman"/>
+          <w:b/>
+          <w:bCs/>
+          <w:sz w:val="24"/>
+          <w:szCs w:val="24"/>
+        </w:rPr>
+        <w:t>.</w:t>
+      </w:r>
+    </w:p>
+    <w:p>
+      <w:pPr>
+        <w:pStyle w:val="ListParagraph"/>
+        <w:numPr>
+          <w:ilvl w:val="1"/>
+          <w:numId w:val="1"/>
+        </w:numPr>
+        <w:rPr>
+          <w:rFonts w:ascii="Times New Roman" w:hAnsi="Times New Roman" w:cs="Times New Roman"/>
+          <w:b/>
+          <w:bCs/>
+          <w:sz w:val="24"/>
+          <w:szCs w:val="24"/>
+        </w:rPr>
+      </w:pPr>
+      <w:r>
+        <w:rPr>
+          <w:rFonts w:ascii="Times New Roman" w:hAnsi="Times New Roman" w:cs="Times New Roman"/>
+          <w:sz w:val="24"/>
+          <w:szCs w:val="24"/>
+        </w:rPr>
+        <w:t xml:space="preserve">Test the line of code </w:t>
       </w:r>
       <w:r>
         <w:rPr>
@@ -1046,7 +1905,15 @@
           <w:sz w:val="24"/>
           <w:szCs w:val="24"/>
         </w:rPr>
-        <w:t>len(humpback_morphs)</w:t>
+        <w:t xml:space="preserve">len(humpback_morphs) </w:t>
+      </w:r>
+      <w:r>
+        <w:rPr>
+          <w:rFonts w:ascii="Times New Roman" w:hAnsi="Times New Roman" w:cs="Times New Roman"/>
+          <w:sz w:val="24"/>
+          <w:szCs w:val="24"/>
+        </w:rPr>
+        <w:t>and run the code.</w:t>
       </w:r>
       <w:r>
         <w:rPr>
@@ -1064,33 +1931,15 @@
           <w:sz w:val="24"/>
           <w:szCs w:val="24"/>
         </w:rPr>
-        <w:t>and run the code.</w:t>
-      </w:r>
-      <w:r>
-        <w:rPr>
-          <w:rFonts w:ascii="Times New Roman" w:hAnsi="Times New Roman" w:cs="Times New Roman"/>
-          <w:b/>
-          <w:bCs/>
-          <w:sz w:val="24"/>
-          <w:szCs w:val="24"/>
-        </w:rPr>
-        <w:t xml:space="preserve"> </w:t>
-      </w:r>
-      <w:r>
-        <w:rPr>
-          <w:rFonts w:ascii="Times New Roman" w:hAnsi="Times New Roman" w:cs="Times New Roman"/>
-          <w:sz w:val="24"/>
-          <w:szCs w:val="24"/>
-        </w:rPr>
-        <w:t>This will tell the code to generate one model for every row in the input file.</w:t>
-      </w:r>
-      <w:r>
-        <w:rPr>
-          <w:rFonts w:ascii="Times New Roman" w:hAnsi="Times New Roman" w:cs="Times New Roman"/>
-          <w:sz w:val="24"/>
-          <w:szCs w:val="24"/>
-        </w:rPr>
-        <w:t xml:space="preserve"> It will take ~12 hours to run, probably varying based on processing power.</w:t>
+        <w:t xml:space="preserve">This will tell the code to generate one model for every row in the input file. The amount of time this code will take is directly proportional to the number of rows in the </w:t>
+      </w:r>
+      <w:r>
+        <w:rPr>
+          <w:rFonts w:ascii="Times New Roman" w:hAnsi="Times New Roman" w:cs="Times New Roman"/>
+          <w:sz w:val="24"/>
+          <w:szCs w:val="24"/>
+        </w:rPr>
+        <w:t>input file.</w:t>
       </w:r>
     </w:p>
     <w:p>
@@ -1121,31 +1970,6 @@
       <w:pPr>
         <w:pStyle w:val="ListParagraph"/>
         <w:numPr>
-          <w:ilvl w:val="2"/>
-          <w:numId w:val="1"/>
-        </w:numPr>
-        <w:rPr>
-          <w:rFonts w:ascii="Times New Roman" w:hAnsi="Times New Roman" w:cs="Times New Roman"/>
-          <w:b/>
-          <w:bCs/>
-          <w:sz w:val="24"/>
-          <w:szCs w:val="24"/>
-        </w:rPr>
-      </w:pPr>
-      <w:r>
-        <w:rPr>
-          <w:rFonts w:ascii="Times New Roman" w:hAnsi="Times New Roman" w:cs="Times New Roman"/>
-          <w:sz w:val="24"/>
-          <w:szCs w:val="24"/>
-        </w:rPr>
-        <w:lastRenderedPageBreak/>
-        <w:t>We have included example datafiles to guide the interested user, but the above step and remaining steps do not have associated datafiles because of the length of time the code takes to run.</w:t>
-      </w:r>
-    </w:p>
-    <w:p>
-      <w:pPr>
-        <w:pStyle w:val="ListParagraph"/>
-        <w:numPr>
           <w:ilvl w:val="0"/>
           <w:numId w:val="1"/>
         </w:numPr>
@@ -1160,360 +1984,12 @@
       <w:r>
         <w:rPr>
           <w:rFonts w:ascii="Times New Roman" w:hAnsi="Times New Roman" w:cs="Times New Roman"/>
-          <w:sz w:val="24"/>
-          <w:szCs w:val="24"/>
-        </w:rPr>
-        <w:t xml:space="preserve">Open </w:t>
-      </w:r>
-      <w:r>
-        <w:rPr>
-          <w:rFonts w:ascii="Times New Roman" w:hAnsi="Times New Roman" w:cs="Times New Roman"/>
-          <w:b/>
-          <w:bCs/>
-          <w:sz w:val="24"/>
-          <w:szCs w:val="24"/>
-        </w:rPr>
-        <w:t>instructions_select-candidate-models</w:t>
-      </w:r>
-      <w:r>
-        <w:rPr>
-          <w:rFonts w:ascii="Times New Roman" w:hAnsi="Times New Roman" w:cs="Times New Roman"/>
-          <w:b/>
-          <w:bCs/>
-          <w:sz w:val="24"/>
-          <w:szCs w:val="24"/>
-        </w:rPr>
-        <w:t>.R</w:t>
-      </w:r>
-      <w:r>
-        <w:rPr>
-          <w:rFonts w:ascii="Times New Roman" w:hAnsi="Times New Roman" w:cs="Times New Roman"/>
-          <w:b/>
-          <w:bCs/>
-          <w:sz w:val="24"/>
-          <w:szCs w:val="24"/>
-        </w:rPr>
-        <w:t xml:space="preserve"> </w:t>
-      </w:r>
-      <w:r>
-        <w:rPr>
-          <w:rFonts w:ascii="Times New Roman" w:hAnsi="Times New Roman" w:cs="Times New Roman"/>
-          <w:sz w:val="24"/>
-          <w:szCs w:val="24"/>
-        </w:rPr>
-        <w:t>and run the code, which will identify the candidate models which are sufficient to move on to the next step.</w:t>
-      </w:r>
-    </w:p>
-    <w:p>
-      <w:pPr>
-        <w:pStyle w:val="ListParagraph"/>
-        <w:numPr>
-          <w:ilvl w:val="1"/>
-          <w:numId w:val="1"/>
-        </w:numPr>
-        <w:rPr>
-          <w:rFonts w:ascii="Times New Roman" w:hAnsi="Times New Roman" w:cs="Times New Roman"/>
-          <w:sz w:val="24"/>
-          <w:szCs w:val="24"/>
-        </w:rPr>
-      </w:pPr>
-      <w:r>
-        <w:rPr>
-          <w:rFonts w:ascii="Times New Roman" w:hAnsi="Times New Roman" w:cs="Times New Roman"/>
-          <w:sz w:val="24"/>
-          <w:szCs w:val="24"/>
-        </w:rPr>
-        <w:t>T</w:t>
-      </w:r>
-      <w:r>
-        <w:rPr>
-          <w:rFonts w:ascii="Times New Roman" w:hAnsi="Times New Roman" w:cs="Times New Roman"/>
-          <w:sz w:val="24"/>
-          <w:szCs w:val="24"/>
-        </w:rPr>
-        <w:t>he specific number of widths required and error threshold is up to the user to decide.</w:t>
-      </w:r>
-      <w:r>
-        <w:rPr>
-          <w:rFonts w:ascii="Times New Roman" w:hAnsi="Times New Roman" w:cs="Times New Roman"/>
-          <w:sz w:val="24"/>
-          <w:szCs w:val="24"/>
-        </w:rPr>
-        <w:t xml:space="preserve"> These values can be changed in the code file. </w:t>
-      </w:r>
-      <w:r>
-        <w:rPr>
-          <w:rFonts w:ascii="Times New Roman" w:hAnsi="Times New Roman" w:cs="Times New Roman"/>
-          <w:sz w:val="24"/>
-          <w:szCs w:val="24"/>
-        </w:rPr>
-        <w:t>T</w:t>
-      </w:r>
-      <w:r>
-        <w:rPr>
-          <w:rFonts w:ascii="Times New Roman" w:hAnsi="Times New Roman" w:cs="Times New Roman"/>
-          <w:sz w:val="24"/>
-          <w:szCs w:val="24"/>
-        </w:rPr>
-        <w:t>he code as written selects models with 2-5 widths and &lt;5% error as sufficient.</w:t>
-      </w:r>
-    </w:p>
-    <w:p>
-      <w:pPr>
-        <w:pStyle w:val="ListParagraph"/>
-        <w:numPr>
-          <w:ilvl w:val="0"/>
-          <w:numId w:val="1"/>
-        </w:numPr>
-        <w:rPr>
-          <w:rFonts w:ascii="Times New Roman" w:hAnsi="Times New Roman" w:cs="Times New Roman"/>
-          <w:sz w:val="24"/>
-          <w:szCs w:val="24"/>
-        </w:rPr>
-      </w:pPr>
-      <w:r>
-        <w:rPr>
-          <w:rFonts w:ascii="Times New Roman" w:hAnsi="Times New Roman" w:cs="Times New Roman"/>
-          <w:sz w:val="24"/>
-          <w:szCs w:val="24"/>
-        </w:rPr>
-        <w:t xml:space="preserve">Return to the Blender file and exchange the input file on the adult script to </w:t>
-      </w:r>
-      <w:r>
-        <w:rPr>
-          <w:rFonts w:ascii="Times New Roman" w:hAnsi="Times New Roman" w:cs="Times New Roman"/>
-          <w:b/>
-          <w:bCs/>
-          <w:sz w:val="24"/>
-          <w:szCs w:val="24"/>
-        </w:rPr>
-        <w:t>example_data\L5\\adult_candidate_models.csv</w:t>
-      </w:r>
-      <w:r>
-        <w:rPr>
-          <w:rFonts w:ascii="Times New Roman" w:hAnsi="Times New Roman" w:cs="Times New Roman"/>
-          <w:b/>
-          <w:bCs/>
-          <w:sz w:val="24"/>
-          <w:szCs w:val="24"/>
-        </w:rPr>
-        <w:t xml:space="preserve"> </w:t>
-      </w:r>
-      <w:r>
-        <w:rPr>
-          <w:rFonts w:ascii="Times New Roman" w:hAnsi="Times New Roman" w:cs="Times New Roman"/>
-          <w:sz w:val="24"/>
-          <w:szCs w:val="24"/>
-        </w:rPr>
-        <w:t xml:space="preserve">and the output file to </w:t>
-      </w:r>
-      <w:r>
-        <w:rPr>
-          <w:rFonts w:ascii="Times New Roman" w:hAnsi="Times New Roman" w:cs="Times New Roman"/>
-          <w:b/>
-          <w:bCs/>
-          <w:sz w:val="24"/>
-          <w:szCs w:val="24"/>
-        </w:rPr>
-        <w:t>example_data\L6\\adult_candidate_model_volumes.csv</w:t>
-      </w:r>
-      <w:r>
-        <w:rPr>
-          <w:rFonts w:ascii="Times New Roman" w:hAnsi="Times New Roman" w:cs="Times New Roman"/>
-          <w:b/>
-          <w:bCs/>
-          <w:sz w:val="24"/>
-          <w:szCs w:val="24"/>
-        </w:rPr>
-        <w:t>.</w:t>
-      </w:r>
-    </w:p>
-    <w:p>
-      <w:pPr>
-        <w:pStyle w:val="ListParagraph"/>
-        <w:numPr>
-          <w:ilvl w:val="1"/>
-          <w:numId w:val="1"/>
-        </w:numPr>
-        <w:rPr>
-          <w:rFonts w:ascii="Times New Roman" w:hAnsi="Times New Roman" w:cs="Times New Roman"/>
-          <w:b/>
-          <w:bCs/>
-          <w:sz w:val="24"/>
-          <w:szCs w:val="24"/>
-        </w:rPr>
-      </w:pPr>
-      <w:r>
-        <w:rPr>
-          <w:rFonts w:ascii="Times New Roman" w:hAnsi="Times New Roman" w:cs="Times New Roman"/>
-          <w:sz w:val="24"/>
-          <w:szCs w:val="24"/>
-        </w:rPr>
-        <w:t xml:space="preserve">Test the line of code </w:t>
-      </w:r>
-      <w:r>
-        <w:rPr>
-          <w:rFonts w:ascii="Times New Roman" w:hAnsi="Times New Roman" w:cs="Times New Roman"/>
-          <w:b/>
-          <w:bCs/>
-          <w:sz w:val="24"/>
-          <w:szCs w:val="24"/>
-        </w:rPr>
-        <w:t>test_run=list(scale_whales(range(10)))</w:t>
-      </w:r>
-      <w:r>
-        <w:rPr>
-          <w:rFonts w:ascii="Times New Roman" w:hAnsi="Times New Roman" w:cs="Times New Roman"/>
-          <w:sz w:val="24"/>
-          <w:szCs w:val="24"/>
-        </w:rPr>
-        <w:t>.</w:t>
-      </w:r>
-    </w:p>
-    <w:p>
-      <w:pPr>
-        <w:pStyle w:val="ListParagraph"/>
-        <w:numPr>
-          <w:ilvl w:val="1"/>
-          <w:numId w:val="1"/>
-        </w:numPr>
-        <w:rPr>
-          <w:rFonts w:ascii="Times New Roman" w:hAnsi="Times New Roman" w:cs="Times New Roman"/>
-          <w:b/>
-          <w:bCs/>
-          <w:sz w:val="24"/>
-          <w:szCs w:val="24"/>
-        </w:rPr>
-      </w:pPr>
-      <w:r>
-        <w:rPr>
-          <w:rFonts w:ascii="Times New Roman" w:hAnsi="Times New Roman" w:cs="Times New Roman"/>
-          <w:sz w:val="24"/>
-          <w:szCs w:val="24"/>
-        </w:rPr>
-        <w:t xml:space="preserve">If it works properly, change the number 10 to </w:t>
-      </w:r>
-      <w:r>
-        <w:rPr>
-          <w:rFonts w:ascii="Times New Roman" w:hAnsi="Times New Roman" w:cs="Times New Roman"/>
-          <w:b/>
-          <w:bCs/>
-          <w:sz w:val="24"/>
-          <w:szCs w:val="24"/>
-        </w:rPr>
-        <w:t xml:space="preserve">len(humpback_morphs) </w:t>
-      </w:r>
-      <w:r>
-        <w:rPr>
-          <w:rFonts w:ascii="Times New Roman" w:hAnsi="Times New Roman" w:cs="Times New Roman"/>
-          <w:sz w:val="24"/>
-          <w:szCs w:val="24"/>
-        </w:rPr>
-        <w:t>and run the code.</w:t>
-      </w:r>
-      <w:r>
-        <w:rPr>
-          <w:rFonts w:ascii="Times New Roman" w:hAnsi="Times New Roman" w:cs="Times New Roman"/>
-          <w:b/>
-          <w:bCs/>
-          <w:sz w:val="24"/>
-          <w:szCs w:val="24"/>
-        </w:rPr>
-        <w:t xml:space="preserve"> </w:t>
-      </w:r>
-      <w:r>
-        <w:rPr>
-          <w:rFonts w:ascii="Times New Roman" w:hAnsi="Times New Roman" w:cs="Times New Roman"/>
-          <w:sz w:val="24"/>
-          <w:szCs w:val="24"/>
-        </w:rPr>
-        <w:t xml:space="preserve">This will tell the code to generate one model for every row in the input file. </w:t>
-      </w:r>
-      <w:r>
-        <w:rPr>
-          <w:rFonts w:ascii="Times New Roman" w:hAnsi="Times New Roman" w:cs="Times New Roman"/>
-          <w:sz w:val="24"/>
-          <w:szCs w:val="24"/>
-        </w:rPr>
-        <w:t xml:space="preserve">The amount of time this code will take is directly proportional to the number of rows in the </w:t>
-      </w:r>
-      <w:r>
-        <w:rPr>
-          <w:rFonts w:ascii="Times New Roman" w:hAnsi="Times New Roman" w:cs="Times New Roman"/>
-          <w:sz w:val="24"/>
-          <w:szCs w:val="24"/>
-        </w:rPr>
-        <w:t>input file.</w:t>
-      </w:r>
-    </w:p>
-    <w:p>
-      <w:pPr>
-        <w:pStyle w:val="ListParagraph"/>
-        <w:numPr>
-          <w:ilvl w:val="1"/>
-          <w:numId w:val="1"/>
-        </w:numPr>
-        <w:rPr>
-          <w:rFonts w:ascii="Times New Roman" w:hAnsi="Times New Roman" w:cs="Times New Roman"/>
-          <w:b/>
-          <w:bCs/>
-          <w:sz w:val="24"/>
-          <w:szCs w:val="24"/>
-        </w:rPr>
-      </w:pPr>
-      <w:r>
-        <w:rPr>
-          <w:rFonts w:ascii="Times New Roman" w:hAnsi="Times New Roman" w:cs="Times New Roman"/>
-          <w:sz w:val="24"/>
-          <w:szCs w:val="24"/>
-        </w:rPr>
-        <w:t>When it is done, run the remainder of the script to save the calculated volumes.</w:t>
-      </w:r>
-    </w:p>
-    <w:p>
-      <w:pPr>
-        <w:pStyle w:val="ListParagraph"/>
-        <w:numPr>
-          <w:ilvl w:val="0"/>
-          <w:numId w:val="1"/>
-        </w:numPr>
-        <w:rPr>
-          <w:rFonts w:ascii="Times New Roman" w:hAnsi="Times New Roman" w:cs="Times New Roman"/>
-          <w:b/>
-          <w:bCs/>
-          <w:sz w:val="24"/>
-          <w:szCs w:val="24"/>
-        </w:rPr>
-      </w:pPr>
-      <w:r>
-        <w:rPr>
-          <w:rFonts w:ascii="Times New Roman" w:hAnsi="Times New Roman" w:cs="Times New Roman"/>
-          <w:b/>
-          <w:bCs/>
-          <w:sz w:val="24"/>
-          <w:szCs w:val="24"/>
-        </w:rPr>
-        <w:t xml:space="preserve">Open </w:t>
-      </w:r>
-      <w:r>
-        <w:rPr>
-          <w:rFonts w:ascii="Times New Roman" w:hAnsi="Times New Roman" w:cs="Times New Roman"/>
-          <w:b/>
-          <w:bCs/>
-          <w:sz w:val="24"/>
-          <w:szCs w:val="24"/>
-        </w:rPr>
-        <w:t>instructions_evaluate-candidate-models</w:t>
-      </w:r>
-      <w:r>
-        <w:rPr>
-          <w:rFonts w:ascii="Times New Roman" w:hAnsi="Times New Roman" w:cs="Times New Roman"/>
-          <w:b/>
-          <w:bCs/>
-          <w:sz w:val="24"/>
-          <w:szCs w:val="24"/>
-        </w:rPr>
-        <w:t>.R</w:t>
+          <w:b/>
+          <w:bCs/>
+          <w:sz w:val="24"/>
+          <w:szCs w:val="24"/>
+        </w:rPr>
+        <w:t>Open instructions_evaluate-candidate-models.R</w:t>
       </w:r>
       <w:r>
         <w:rPr>
@@ -1667,8 +2143,8 @@
   <w:abstractNum w:abstractNumId="0" w15:restartNumberingAfterBreak="0">
     <w:nsid w:val="534D0B07"/>
     <w:multiLevelType w:val="hybridMultilevel"/>
-    <w:tmpl w:val="92960ED8"/>
-    <w:lvl w:ilvl="0" w:tplc="0409000F">
+    <w:tmpl w:val="580ACCF4"/>
+    <w:lvl w:ilvl="0" w:tplc="6C020ACE">
       <w:start w:val="1"/>
       <w:numFmt w:val="decimal"/>
       <w:lvlText w:val="%1."/>
@@ -1676,8 +2152,12 @@
       <w:pPr>
         <w:ind w:left="720" w:hanging="360"/>
       </w:pPr>
+      <w:rPr>
+        <w:b w:val="0"/>
+        <w:bCs/>
+      </w:rPr>
     </w:lvl>
-    <w:lvl w:ilvl="1" w:tplc="04090019">
+    <w:lvl w:ilvl="1" w:tplc="29A63060">
       <w:start w:val="1"/>
       <w:numFmt w:val="lowerLetter"/>
       <w:lvlText w:val="%2."/>
@@ -1685,6 +2165,10 @@
       <w:pPr>
         <w:ind w:left="1440" w:hanging="360"/>
       </w:pPr>
+      <w:rPr>
+        <w:b w:val="0"/>
+        <w:bCs/>
+      </w:rPr>
     </w:lvl>
     <w:lvl w:ilvl="2" w:tplc="0409001B">
       <w:start w:val="1"/>
@@ -1750,8 +2234,97 @@
       </w:pPr>
     </w:lvl>
   </w:abstractNum>
+  <w:abstractNum w:abstractNumId="1" w15:restartNumberingAfterBreak="0">
+    <w:nsid w:val="71FF25C9"/>
+    <w:multiLevelType w:val="hybridMultilevel"/>
+    <w:tmpl w:val="939E7B8C"/>
+    <w:lvl w:ilvl="0" w:tplc="0409000F">
+      <w:start w:val="1"/>
+      <w:numFmt w:val="decimal"/>
+      <w:lvlText w:val="%1."/>
+      <w:lvlJc w:val="left"/>
+      <w:pPr>
+        <w:ind w:left="720" w:hanging="360"/>
+      </w:pPr>
+    </w:lvl>
+    <w:lvl w:ilvl="1" w:tplc="04090019" w:tentative="1">
+      <w:start w:val="1"/>
+      <w:numFmt w:val="lowerLetter"/>
+      <w:lvlText w:val="%2."/>
+      <w:lvlJc w:val="left"/>
+      <w:pPr>
+        <w:ind w:left="1440" w:hanging="360"/>
+      </w:pPr>
+    </w:lvl>
+    <w:lvl w:ilvl="2" w:tplc="0409001B" w:tentative="1">
+      <w:start w:val="1"/>
+      <w:numFmt w:val="lowerRoman"/>
+      <w:lvlText w:val="%3."/>
+      <w:lvlJc w:val="right"/>
+      <w:pPr>
+        <w:ind w:left="2160" w:hanging="180"/>
+      </w:pPr>
+    </w:lvl>
+    <w:lvl w:ilvl="3" w:tplc="0409000F" w:tentative="1">
+      <w:start w:val="1"/>
+      <w:numFmt w:val="decimal"/>
+      <w:lvlText w:val="%4."/>
+      <w:lvlJc w:val="left"/>
+      <w:pPr>
+        <w:ind w:left="2880" w:hanging="360"/>
+      </w:pPr>
+    </w:lvl>
+    <w:lvl w:ilvl="4" w:tplc="04090019" w:tentative="1">
+      <w:start w:val="1"/>
+      <w:numFmt w:val="lowerLetter"/>
+      <w:lvlText w:val="%5."/>
+      <w:lvlJc w:val="left"/>
+      <w:pPr>
+        <w:ind w:left="3600" w:hanging="360"/>
+      </w:pPr>
+    </w:lvl>
+    <w:lvl w:ilvl="5" w:tplc="0409001B" w:tentative="1">
+      <w:start w:val="1"/>
+      <w:numFmt w:val="lowerRoman"/>
+      <w:lvlText w:val="%6."/>
+      <w:lvlJc w:val="right"/>
+      <w:pPr>
+        <w:ind w:left="4320" w:hanging="180"/>
+      </w:pPr>
+    </w:lvl>
+    <w:lvl w:ilvl="6" w:tplc="0409000F" w:tentative="1">
+      <w:start w:val="1"/>
+      <w:numFmt w:val="decimal"/>
+      <w:lvlText w:val="%7."/>
+      <w:lvlJc w:val="left"/>
+      <w:pPr>
+        <w:ind w:left="5040" w:hanging="360"/>
+      </w:pPr>
+    </w:lvl>
+    <w:lvl w:ilvl="7" w:tplc="04090019" w:tentative="1">
+      <w:start w:val="1"/>
+      <w:numFmt w:val="lowerLetter"/>
+      <w:lvlText w:val="%8."/>
+      <w:lvlJc w:val="left"/>
+      <w:pPr>
+        <w:ind w:left="5760" w:hanging="360"/>
+      </w:pPr>
+    </w:lvl>
+    <w:lvl w:ilvl="8" w:tplc="0409001B" w:tentative="1">
+      <w:start w:val="1"/>
+      <w:numFmt w:val="lowerRoman"/>
+      <w:lvlText w:val="%9."/>
+      <w:lvlJc w:val="right"/>
+      <w:pPr>
+        <w:ind w:left="6480" w:hanging="180"/>
+      </w:pPr>
+    </w:lvl>
+  </w:abstractNum>
   <w:num w:numId="1" w16cid:durableId="1897159507">
     <w:abstractNumId w:val="0"/>
+  </w:num>
+  <w:num w:numId="2" w16cid:durableId="1470248949">
+    <w:abstractNumId w:val="1"/>
   </w:num>
 </w:numbering>
 </file>
@@ -1879,6 +2452,7 @@
     <w:lsdException w:name="HTML Sample" w:semiHidden="1" w:unhideWhenUsed="1"/>
     <w:lsdException w:name="HTML Typewriter" w:semiHidden="1" w:unhideWhenUsed="1"/>
     <w:lsdException w:name="HTML Variable" w:semiHidden="1" w:unhideWhenUsed="1"/>
+    <w:lsdException w:name="Normal Table" w:semiHidden="1" w:unhideWhenUsed="1"/>
     <w:lsdException w:name="annotation subject" w:semiHidden="1" w:unhideWhenUsed="1"/>
     <w:lsdException w:name="No List" w:semiHidden="1" w:unhideWhenUsed="1"/>
     <w:lsdException w:name="Outline List 1" w:semiHidden="1" w:unhideWhenUsed="1"/>
@@ -1925,8 +2499,10 @@
     <w:lsdException w:name="Table Subtle 2" w:semiHidden="1" w:unhideWhenUsed="1"/>
     <w:lsdException w:name="Table Web 1" w:semiHidden="1" w:unhideWhenUsed="1"/>
     <w:lsdException w:name="Table Web 2" w:semiHidden="1" w:unhideWhenUsed="1"/>
+    <w:lsdException w:name="Table Web 3" w:semiHidden="1" w:unhideWhenUsed="1"/>
     <w:lsdException w:name="Balloon Text" w:semiHidden="1" w:unhideWhenUsed="1"/>
     <w:lsdException w:name="Table Grid" w:uiPriority="39"/>
+    <w:lsdException w:name="Table Theme" w:semiHidden="1" w:unhideWhenUsed="1"/>
     <w:lsdException w:name="Placeholder Text" w:semiHidden="1"/>
     <w:lsdException w:name="No Spacing" w:uiPriority="1" w:qFormat="1"/>
     <w:lsdException w:name="Light Shading" w:uiPriority="60"/>

</xml_diff>